<commit_message>
challenge proposal added to notes
</commit_message>
<xml_diff>
--- a/examples/wdd330-notes/w09-challenge-proposals.docx
+++ b/examples/wdd330-notes/w09-challenge-proposals.docx
@@ -123,7 +123,21 @@
           <w:sz w:val="24"/>
           <w:szCs w:val="24"/>
         </w:rPr>
-        <w:t xml:space="preserve">, and popularity. It will be a place where users can learn about the movies made by </w:t>
+        <w:t>, and</w:t>
+      </w:r>
+      <w:r>
+        <w:rPr>
+          <w:sz w:val="24"/>
+          <w:szCs w:val="24"/>
+        </w:rPr>
+        <w:t xml:space="preserve"> rating</w:t>
+      </w:r>
+      <w:r>
+        <w:rPr>
+          <w:sz w:val="24"/>
+          <w:szCs w:val="24"/>
+        </w:rPr>
+        <w:t xml:space="preserve">. It will be a place where users can learn about the movies made by </w:t>
       </w:r>
       <w:proofErr w:type="spellStart"/>
       <w:r>
@@ -445,7 +459,78 @@
         <w:ind w:left="1080"/>
       </w:pPr>
       <w:r>
-        <w:t>Ignore the signup link. It will be the link to the donations page. And If I don’t have time, I may not do the upcoming projects page.</w:t>
+        <w:t>Note</w:t>
+      </w:r>
+      <w:r>
+        <w:t>s</w:t>
+      </w:r>
+      <w:r>
+        <w:t xml:space="preserve">: </w:t>
+      </w:r>
+    </w:p>
+    <w:p>
+      <w:pPr>
+        <w:ind w:left="1080"/>
+      </w:pPr>
+      <w:r>
+        <w:t>Ignore the signup link</w:t>
+      </w:r>
+      <w:r>
+        <w:t xml:space="preserve"> on the </w:t>
+      </w:r>
+      <w:r>
+        <w:t>navigation</w:t>
+      </w:r>
+      <w:r>
+        <w:t>. It will be the link to the donations page. And If I don’t have time, I may not do the upcoming projects page.</w:t>
+      </w:r>
+    </w:p>
+    <w:p>
+      <w:pPr>
+        <w:ind w:left="1080"/>
+      </w:pPr>
+      <w:r>
+        <w:t xml:space="preserve">I forgot to add the three random movies from the </w:t>
+      </w:r>
+      <w:r>
+        <w:t>TMDB API</w:t>
+      </w:r>
+      <w:r>
+        <w:t xml:space="preserve"> on the Movie information page. Underneath </w:t>
+      </w:r>
+      <w:r>
+        <w:t>the actors</w:t>
+      </w:r>
+      <w:r>
+        <w:t xml:space="preserve">, three movies from the </w:t>
+      </w:r>
+      <w:r>
+        <w:t>TMDB API</w:t>
+      </w:r>
+      <w:r>
+        <w:t xml:space="preserve"> that </w:t>
+      </w:r>
+      <w:r>
+        <w:t xml:space="preserve">are of a similar genre will display so the user knows what kind of movie to expect when ordering </w:t>
+      </w:r>
+      <w:r>
+        <w:t xml:space="preserve">a </w:t>
+      </w:r>
+      <w:proofErr w:type="spellStart"/>
+      <w:r>
+        <w:t>Colutyma</w:t>
+      </w:r>
+      <w:proofErr w:type="spellEnd"/>
+      <w:r>
+        <w:t xml:space="preserve"> film.</w:t>
+      </w:r>
+    </w:p>
+    <w:p>
+      <w:pPr>
+        <w:ind w:left="1080"/>
+      </w:pPr>
+      <w:r>
+        <w:t>Titles, labels, and the layout will most likely change as I work on this project.</w:t>
       </w:r>
     </w:p>
     <w:p>
@@ -1009,10 +1094,7 @@
         <w:t>,</w:t>
       </w:r>
       <w:r>
-        <w:t xml:space="preserve"> </w:t>
-      </w:r>
-      <w:r>
-        <w:t>randomMovie.j</w:t>
+        <w:t xml:space="preserve"> randomMovie.j</w:t>
       </w:r>
       <w:r>
         <w:t xml:space="preserve">s, </w:t>

</xml_diff>

<commit_message>
All data, html, and most images have been added to the COLUTYMA project. And W10 reading notes are complete.
</commit_message>
<xml_diff>
--- a/examples/wdd330-notes/w09-challenge-proposals.docx
+++ b/examples/wdd330-notes/w09-challenge-proposals.docx
@@ -188,7 +188,15 @@
         <w:t xml:space="preserve"> Productions</w:t>
       </w:r>
       <w:r>
-        <w:t xml:space="preserve"> website are film enthusiasts who want to support the amateur film industry. This website will provide an easy way for users to donate and keep up to date with the latest </w:t>
+        <w:t xml:space="preserve"> website </w:t>
+      </w:r>
+      <w:proofErr w:type="gramStart"/>
+      <w:r>
+        <w:t>are</w:t>
+      </w:r>
+      <w:proofErr w:type="gramEnd"/>
+      <w:r>
+        <w:t xml:space="preserve"> film enthusiasts who want to support the amateur film industry. This website will provide an easy way for users to donate and keep up to date with the latest </w:t>
       </w:r>
       <w:proofErr w:type="spellStart"/>
       <w:r>
@@ -534,6 +542,12 @@
       </w:r>
     </w:p>
     <w:p>
+      <w:r>
+        <w:rPr>
+          <w:noProof/>
+        </w:rPr>
+        <w:t xml:space="preserve">     </w:t>
+      </w:r>
       <w:r>
         <w:rPr>
           <w:noProof/>
@@ -979,7 +993,15 @@
         <w:ind w:left="2880"/>
       </w:pPr>
       <w:r>
-        <w:t>@import url('https://fonts.googleapis.com/css2?family=Host+Grotesk:ital,wght@0,300..800;1,300..800&amp;display=swap');</w:t>
+        <w:t>@import url('</w:t>
+      </w:r>
+      <w:proofErr w:type="gramStart"/>
+      <w:r>
+        <w:t>https://fonts.googleapis.com/css2?family=Host+Grotesk:ital,wght@0,300..</w:t>
+      </w:r>
+      <w:proofErr w:type="gramEnd"/>
+      <w:r>
+        <w:t>800;1,300..800&amp;display=swap');</w:t>
       </w:r>
     </w:p>
     <w:p>
@@ -1005,7 +1027,15 @@
         <w:ind w:left="2880"/>
       </w:pPr>
       <w:r>
-        <w:t>@import url('https://fonts.googleapis.com/css2?family=Audiowide&amp;family=Host+Grotesk:ital,wght@0,300..800;1,300..800&amp;display=swap');</w:t>
+        <w:t>@import url('</w:t>
+      </w:r>
+      <w:proofErr w:type="gramStart"/>
+      <w:r>
+        <w:t>https://fonts.googleapis.com/css2?family=Audiowide&amp;family=Host+Grotesk:ital,wght@0,300..</w:t>
+      </w:r>
+      <w:proofErr w:type="gramEnd"/>
+      <w:r>
+        <w:t>800;1,300..800&amp;display=swap');</w:t>
       </w:r>
     </w:p>
     <w:p>
@@ -1094,13 +1124,21 @@
         <w:t>,</w:t>
       </w:r>
       <w:r>
-        <w:t xml:space="preserve"> randomMovie.j</w:t>
+        <w:t xml:space="preserve"> </w:t>
+      </w:r>
+      <w:proofErr w:type="gramStart"/>
+      <w:r>
+        <w:t>randomMovie.j</w:t>
       </w:r>
       <w:r>
         <w:t xml:space="preserve">s, </w:t>
       </w:r>
       <w:r>
-        <w:t xml:space="preserve"> and more if I have time or have other ideas for the website.</w:t>
+        <w:t xml:space="preserve"> and</w:t>
+      </w:r>
+      <w:proofErr w:type="gramEnd"/>
+      <w:r>
+        <w:t xml:space="preserve"> more if I have time or have other ideas for the website.</w:t>
       </w:r>
     </w:p>
     <w:p>

</xml_diff>